<commit_message>
Fixed VA rewriting with W units
Corrected spelling errors.
Fixed units in comments in Help
</commit_message>
<xml_diff>
--- a/Calcpad.Wpf/doc/help.docx
+++ b/Calcpad.Wpf/doc/help.docx
@@ -2810,7 +2810,7 @@
           <w:szCs w:val="24"/>
           <w:lang w:val="en-US" w:eastAsia="bg-BG"/>
         </w:rPr>
-        <w:t>reminder</w:t>
+        <w:t>remainder</w:t>
       </w:r>
       <w:r>
         <w:rPr>
@@ -7458,7 +7458,31 @@
           <w:szCs w:val="24"/>
           <w:lang w:val="en-US" w:eastAsia="bg-BG"/>
         </w:rPr>
-        <w:t xml:space="preserve"> - the reminder of an integer division;</w:t>
+        <w:t xml:space="preserve"> - the </w:t>
+      </w:r>
+      <w:r>
+        <w:rPr>
+          <w:rFonts w:eastAsia="Times New Roman" w:cs="Calibri"/>
+          <w:szCs w:val="24"/>
+          <w:lang w:val="en-US" w:eastAsia="bg-BG"/>
+        </w:rPr>
+        <w:t>remainder</w:t>
+      </w:r>
+      <w:r>
+        <w:rPr>
+          <w:rFonts w:eastAsia="Times New Roman" w:cs="Calibri"/>
+          <w:szCs w:val="24"/>
+          <w:lang w:val="en-US" w:eastAsia="bg-BG"/>
+        </w:rPr>
+        <w:t xml:space="preserve"> </w:t>
+      </w:r>
+      <w:r>
+        <w:rPr>
+          <w:rFonts w:eastAsia="Times New Roman" w:cs="Calibri"/>
+          <w:szCs w:val="24"/>
+          <w:lang w:val="en-US" w:eastAsia="bg-BG"/>
+        </w:rPr>
+        <w:t>of an integer division;</w:t>
       </w:r>
       <w:r>
         <w:rPr>

</xml_diff>